<commit_message>
SEO for new article
</commit_message>
<xml_diff>
--- a/Articles/2024/6-SASS-Or-SCSS/7-Functions-And-Mixins/The Code for Functions and Mixins.docx
+++ b/Articles/2024/6-SASS-Or-SCSS/7-Functions-And-Mixins/The Code for Functions and Mixins.docx
@@ -10,13 +10,339 @@
         <w:t>The Code for Functions and Mixins</w:t>
       </w:r>
     </w:p>
+    <w:p/>
+    <w:p/>
+    <w:sdt>
+      <w:sdtPr>
+        <w:id w:val="-250437423"/>
+        <w:docPartObj>
+          <w:docPartGallery w:val="Table of Contents"/>
+          <w:docPartUnique/>
+        </w:docPartObj>
+      </w:sdtPr>
+      <w:sdtEndPr>
+        <w:rPr>
+          <w:rFonts w:asciiTheme="minorHAnsi" w:eastAsiaTheme="minorHAnsi" w:hAnsiTheme="minorHAnsi" w:cstheme="minorBidi"/>
+          <w:b/>
+          <w:bCs/>
+          <w:noProof/>
+          <w:color w:val="auto"/>
+          <w:sz w:val="22"/>
+          <w:szCs w:val="22"/>
+        </w:rPr>
+      </w:sdtEndPr>
+      <w:sdtContent>
+        <w:p>
+          <w:pPr>
+            <w:pStyle w:val="TOCHeading"/>
+          </w:pPr>
+          <w:r>
+            <w:t>Contents</w:t>
+          </w:r>
+        </w:p>
+        <w:p>
+          <w:pPr>
+            <w:pStyle w:val="TOC1"/>
+            <w:tabs>
+              <w:tab w:val="right" w:leader="dot" w:pos="9350"/>
+            </w:tabs>
+            <w:rPr>
+              <w:noProof/>
+            </w:rPr>
+          </w:pPr>
+          <w:r>
+            <w:fldChar w:fldCharType="begin"/>
+          </w:r>
+          <w:r>
+            <w:instrText xml:space="preserve"> TOC \o "1-3" \h \z \u </w:instrText>
+          </w:r>
+          <w:r>
+            <w:fldChar w:fldCharType="separate"/>
+          </w:r>
+          <w:hyperlink w:anchor="_Toc163815912" w:history="1">
+            <w:r>
+              <w:rPr>
+                <w:rStyle w:val="Hyperlink"/>
+                <w:noProof/>
+              </w:rPr>
+              <w:t>The Html</w:t>
+            </w:r>
+            <w:r>
+              <w:rPr>
+                <w:noProof/>
+                <w:webHidden/>
+              </w:rPr>
+              <w:tab/>
+            </w:r>
+            <w:r>
+              <w:rPr>
+                <w:noProof/>
+                <w:webHidden/>
+              </w:rPr>
+              <w:fldChar w:fldCharType="begin"/>
+            </w:r>
+            <w:r>
+              <w:rPr>
+                <w:noProof/>
+                <w:webHidden/>
+              </w:rPr>
+              <w:instrText xml:space="preserve"> PAGEREF _Toc163815912 \h </w:instrText>
+            </w:r>
+            <w:r>
+              <w:rPr>
+                <w:noProof/>
+                <w:webHidden/>
+              </w:rPr>
+            </w:r>
+            <w:r>
+              <w:rPr>
+                <w:noProof/>
+                <w:webHidden/>
+              </w:rPr>
+              <w:fldChar w:fldCharType="separate"/>
+            </w:r>
+            <w:r>
+              <w:rPr>
+                <w:noProof/>
+                <w:webHidden/>
+              </w:rPr>
+              <w:t>1</w:t>
+            </w:r>
+            <w:r>
+              <w:rPr>
+                <w:noProof/>
+                <w:webHidden/>
+              </w:rPr>
+              <w:fldChar w:fldCharType="end"/>
+            </w:r>
+          </w:hyperlink>
+        </w:p>
+        <w:p>
+          <w:pPr>
+            <w:pStyle w:val="TOC1"/>
+            <w:tabs>
+              <w:tab w:val="right" w:leader="dot" w:pos="9350"/>
+            </w:tabs>
+            <w:rPr>
+              <w:noProof/>
+            </w:rPr>
+          </w:pPr>
+          <w:hyperlink w:anchor="_Toc163815913" w:history="1">
+            <w:r>
+              <w:rPr>
+                <w:rStyle w:val="Hyperlink"/>
+                <w:noProof/>
+              </w:rPr>
+              <w:t>main.scss</w:t>
+            </w:r>
+            <w:r>
+              <w:rPr>
+                <w:noProof/>
+                <w:webHidden/>
+              </w:rPr>
+              <w:tab/>
+            </w:r>
+            <w:r>
+              <w:rPr>
+                <w:noProof/>
+                <w:webHidden/>
+              </w:rPr>
+              <w:fldChar w:fldCharType="begin"/>
+            </w:r>
+            <w:r>
+              <w:rPr>
+                <w:noProof/>
+                <w:webHidden/>
+              </w:rPr>
+              <w:instrText xml:space="preserve"> PAGEREF _Toc163815913 \h </w:instrText>
+            </w:r>
+            <w:r>
+              <w:rPr>
+                <w:noProof/>
+                <w:webHidden/>
+              </w:rPr>
+            </w:r>
+            <w:r>
+              <w:rPr>
+                <w:noProof/>
+                <w:webHidden/>
+              </w:rPr>
+              <w:fldChar w:fldCharType="separate"/>
+            </w:r>
+            <w:r>
+              <w:rPr>
+                <w:noProof/>
+                <w:webHidden/>
+              </w:rPr>
+              <w:t>2</w:t>
+            </w:r>
+            <w:r>
+              <w:rPr>
+                <w:noProof/>
+                <w:webHidden/>
+              </w:rPr>
+              <w:fldChar w:fldCharType="end"/>
+            </w:r>
+          </w:hyperlink>
+        </w:p>
+        <w:p>
+          <w:pPr>
+            <w:pStyle w:val="TOC1"/>
+            <w:tabs>
+              <w:tab w:val="right" w:leader="dot" w:pos="9350"/>
+            </w:tabs>
+            <w:rPr>
+              <w:noProof/>
+            </w:rPr>
+          </w:pPr>
+          <w:hyperlink w:anchor="_Toc163815914" w:history="1">
+            <w:r>
+              <w:rPr>
+                <w:rStyle w:val="Hyperlink"/>
+                <w:noProof/>
+              </w:rPr>
+              <w:t>_variables.scss</w:t>
+            </w:r>
+            <w:r>
+              <w:rPr>
+                <w:noProof/>
+                <w:webHidden/>
+              </w:rPr>
+              <w:tab/>
+            </w:r>
+            <w:r>
+              <w:rPr>
+                <w:noProof/>
+                <w:webHidden/>
+              </w:rPr>
+              <w:fldChar w:fldCharType="begin"/>
+            </w:r>
+            <w:r>
+              <w:rPr>
+                <w:noProof/>
+                <w:webHidden/>
+              </w:rPr>
+              <w:instrText xml:space="preserve"> PAGEREF _Toc163815914 \h </w:instrText>
+            </w:r>
+            <w:r>
+              <w:rPr>
+                <w:noProof/>
+                <w:webHidden/>
+              </w:rPr>
+            </w:r>
+            <w:r>
+              <w:rPr>
+                <w:noProof/>
+                <w:webHidden/>
+              </w:rPr>
+              <w:fldChar w:fldCharType="separate"/>
+            </w:r>
+            <w:r>
+              <w:rPr>
+                <w:noProof/>
+                <w:webHidden/>
+              </w:rPr>
+              <w:t>3</w:t>
+            </w:r>
+            <w:r>
+              <w:rPr>
+                <w:noProof/>
+                <w:webHidden/>
+              </w:rPr>
+              <w:fldChar w:fldCharType="end"/>
+            </w:r>
+          </w:hyperlink>
+        </w:p>
+        <w:p>
+          <w:pPr>
+            <w:pStyle w:val="TOC1"/>
+            <w:tabs>
+              <w:tab w:val="right" w:leader="dot" w:pos="9350"/>
+            </w:tabs>
+            <w:rPr>
+              <w:noProof/>
+            </w:rPr>
+          </w:pPr>
+          <w:hyperlink w:anchor="_Toc163815915" w:history="1">
+            <w:r>
+              <w:rPr>
+                <w:rStyle w:val="Hyperlink"/>
+                <w:noProof/>
+              </w:rPr>
+              <w:t>_resets.scss</w:t>
+            </w:r>
+            <w:r>
+              <w:rPr>
+                <w:noProof/>
+                <w:webHidden/>
+              </w:rPr>
+              <w:tab/>
+            </w:r>
+            <w:r>
+              <w:rPr>
+                <w:noProof/>
+                <w:webHidden/>
+              </w:rPr>
+              <w:fldChar w:fldCharType="begin"/>
+            </w:r>
+            <w:r>
+              <w:rPr>
+                <w:noProof/>
+                <w:webHidden/>
+              </w:rPr>
+              <w:instrText xml:space="preserve"> PAGEREF _Toc163815915 \h </w:instrText>
+            </w:r>
+            <w:r>
+              <w:rPr>
+                <w:noProof/>
+                <w:webHidden/>
+              </w:rPr>
+            </w:r>
+            <w:r>
+              <w:rPr>
+                <w:noProof/>
+                <w:webHidden/>
+              </w:rPr>
+              <w:fldChar w:fldCharType="separate"/>
+            </w:r>
+            <w:r>
+              <w:rPr>
+                <w:noProof/>
+                <w:webHidden/>
+              </w:rPr>
+              <w:t>4</w:t>
+            </w:r>
+            <w:r>
+              <w:rPr>
+                <w:noProof/>
+                <w:webHidden/>
+              </w:rPr>
+              <w:fldChar w:fldCharType="end"/>
+            </w:r>
+          </w:hyperlink>
+        </w:p>
+        <w:p>
+          <w:r>
+            <w:rPr>
+              <w:b/>
+              <w:bCs/>
+              <w:noProof/>
+            </w:rPr>
+            <w:fldChar w:fldCharType="end"/>
+          </w:r>
+        </w:p>
+      </w:sdtContent>
+    </w:sdt>
+    <w:p/>
     <w:p>
       <w:pPr>
         <w:pStyle w:val="Heading1"/>
       </w:pPr>
+      <w:bookmarkStart w:id="0" w:name="_Toc163815912"/>
       <w:r>
         <w:t>The Html</w:t>
       </w:r>
+      <w:bookmarkEnd w:id="0"/>
     </w:p>
     <w:p>
       <w:pPr>
@@ -739,6 +1065,7 @@
         <w:pStyle w:val="code"/>
       </w:pPr>
       <w:r>
+        <w:lastRenderedPageBreak/>
         <w:t xml:space="preserve">        </w:t>
       </w:r>
     </w:p>
@@ -806,11 +1133,13 @@
       <w:pPr>
         <w:pStyle w:val="Heading1"/>
       </w:pPr>
+      <w:bookmarkStart w:id="1" w:name="_Toc163815913"/>
       <w:proofErr w:type="spellStart"/>
       <w:proofErr w:type="gramStart"/>
       <w:r>
         <w:t>main.scss</w:t>
       </w:r>
+      <w:bookmarkEnd w:id="1"/>
       <w:proofErr w:type="spellEnd"/>
       <w:proofErr w:type="gramEnd"/>
     </w:p>
@@ -829,7 +1158,6 @@
         <w:pStyle w:val="code"/>
       </w:pPr>
       <w:r>
-        <w:lastRenderedPageBreak/>
         <w:t>@import</w:t>
       </w:r>
       <w:proofErr w:type="gramStart"/>
@@ -1187,7 +1515,6 @@
         <w:pStyle w:val="code"/>
       </w:pPr>
       <w:r>
-        <w:lastRenderedPageBreak/>
         <w:t xml:space="preserve">    font-weight: map-</w:t>
       </w:r>
       <w:proofErr w:type="gramStart"/>
@@ -1452,6 +1779,7 @@
       <w:pPr>
         <w:pStyle w:val="Heading1"/>
       </w:pPr>
+      <w:bookmarkStart w:id="2" w:name="_Toc163815914"/>
       <w:r>
         <w:t>_</w:t>
       </w:r>
@@ -1460,6 +1788,7 @@
       <w:r>
         <w:t>variables.scss</w:t>
       </w:r>
+      <w:bookmarkEnd w:id="2"/>
       <w:proofErr w:type="spellEnd"/>
       <w:proofErr w:type="gramEnd"/>
     </w:p>
@@ -1517,8 +1846,8 @@
       <w:pPr>
         <w:pStyle w:val="Heading1"/>
       </w:pPr>
-      <w:r>
-        <w:lastRenderedPageBreak/>
+      <w:bookmarkStart w:id="3" w:name="_Toc163815915"/>
+      <w:r>
         <w:t>_</w:t>
       </w:r>
       <w:proofErr w:type="spellStart"/>
@@ -1526,6 +1855,7 @@
       <w:r>
         <w:t>resets.scss</w:t>
       </w:r>
+      <w:bookmarkEnd w:id="3"/>
       <w:proofErr w:type="spellEnd"/>
       <w:proofErr w:type="gramEnd"/>
     </w:p>
@@ -3275,7 +3605,6 @@
     <w:basedOn w:val="Heading1"/>
     <w:next w:val="Normal"/>
     <w:uiPriority w:val="39"/>
-    <w:semiHidden/>
     <w:unhideWhenUsed/>
     <w:qFormat/>
     <w:rsid w:val="00F6446E"/>
@@ -3548,6 +3877,29 @@
       <w:bCs/>
       <w:sz w:val="28"/>
       <w:szCs w:val="28"/>
+    </w:rPr>
+  </w:style>
+  <w:style w:type="paragraph" w:styleId="TOC1">
+    <w:name w:val="toc 1"/>
+    <w:basedOn w:val="Normal"/>
+    <w:next w:val="Normal"/>
+    <w:autoRedefine/>
+    <w:uiPriority w:val="39"/>
+    <w:unhideWhenUsed/>
+    <w:rsid w:val="00E509C3"/>
+    <w:pPr>
+      <w:spacing w:after="100"/>
+    </w:pPr>
+  </w:style>
+  <w:style w:type="character" w:styleId="Hyperlink">
+    <w:name w:val="Hyperlink"/>
+    <w:basedOn w:val="DefaultParagraphFont"/>
+    <w:uiPriority w:val="99"/>
+    <w:unhideWhenUsed/>
+    <w:rsid w:val="00E509C3"/>
+    <w:rPr>
+      <w:color w:val="0563C1" w:themeColor="hyperlink"/>
+      <w:u w:val="single"/>
     </w:rPr>
   </w:style>
 </w:styles>
@@ -3846,4 +4198,16 @@
     </a:ext>
   </a:extLst>
 </a:theme>
+</file>
+
+<file path=customXml/item1.xml><?xml version="1.0" encoding="utf-8"?>
+<b:Sources xmlns:b="http://schemas.openxmlformats.org/officeDocument/2006/bibliography" xmlns="http://schemas.openxmlformats.org/officeDocument/2006/bibliography" SelectedStyle="\APASixthEditionOfficeOnline.xsl" StyleName="APA" Version="6"/>
+</file>
+
+<file path=customXml/itemProps1.xml><?xml version="1.0" encoding="utf-8"?>
+<ds:datastoreItem xmlns:ds="http://schemas.openxmlformats.org/officeDocument/2006/customXml" ds:itemID="{25E3317C-1F28-434E-9E08-299CA1E70310}">
+  <ds:schemaRefs>
+    <ds:schemaRef ds:uri="http://schemas.openxmlformats.org/officeDocument/2006/bibliography"/>
+  </ds:schemaRefs>
+</ds:datastoreItem>
 </file>
</xml_diff>